<commit_message>
Modified the document and images
</commit_message>
<xml_diff>
--- a/apache-cassandra1.docx
+++ b/apache-cassandra1.docx
@@ -257,6 +257,14 @@
         </w:rPr>
         <w:t>What is Cassandra</w:t>
       </w:r>
+      <w:r>
+        <w:rPr>
+          <w:rFonts w:cstheme="minorHAnsi"/>
+          <w:sz w:val="24"/>
+          <w:szCs w:val="24"/>
+        </w:rPr>
+        <w:t>?</w:t>
+      </w:r>
     </w:p>
     <w:p>
       <w:pPr>
@@ -591,7 +599,6 @@
           <w:szCs w:val="24"/>
         </w:rPr>
       </w:pPr>
-      <w:bookmarkStart w:id="0" w:name="_GoBack"/>
       <w:r>
         <w:rPr>
           <w:rFonts w:cstheme="minorHAnsi"/>
@@ -642,7 +649,6 @@
           </wp:inline>
         </w:drawing>
       </w:r>
-      <w:bookmarkEnd w:id="0"/>
     </w:p>
     <w:p>
       <w:pPr>
@@ -843,7 +849,23 @@
           <w:sz w:val="24"/>
           <w:szCs w:val="24"/>
         </w:rPr>
-        <w:t xml:space="preserve">Structure data in Cassandra </w:t>
+        <w:t xml:space="preserve">Structure </w:t>
+      </w:r>
+      <w:r>
+        <w:rPr>
+          <w:rFonts w:cstheme="minorHAnsi"/>
+          <w:sz w:val="24"/>
+          <w:szCs w:val="24"/>
+        </w:rPr>
+        <w:t>D</w:t>
+      </w:r>
+      <w:r>
+        <w:rPr>
+          <w:rFonts w:cstheme="minorHAnsi"/>
+          <w:sz w:val="24"/>
+          <w:szCs w:val="24"/>
+        </w:rPr>
+        <w:t xml:space="preserve">ata in Cassandra </w:t>
       </w:r>
       <w:r>
         <w:rPr>
@@ -1112,56 +1134,14 @@
     </w:p>
     <w:p>
       <w:pPr>
-        <w:rPr>
-          <w:rFonts w:cstheme="minorHAnsi"/>
-          <w:sz w:val="24"/>
-          <w:szCs w:val="24"/>
-        </w:rPr>
-      </w:pPr>
-    </w:p>
-    <w:p>
-      <w:pPr>
-        <w:rPr>
-          <w:rFonts w:cstheme="minorHAnsi"/>
-          <w:sz w:val="24"/>
-          <w:szCs w:val="24"/>
-        </w:rPr>
-      </w:pPr>
-    </w:p>
-    <w:p>
-      <w:pPr>
-        <w:rPr>
-          <w:rFonts w:cstheme="minorHAnsi"/>
-          <w:sz w:val="24"/>
-          <w:szCs w:val="24"/>
-        </w:rPr>
-      </w:pPr>
-    </w:p>
-    <w:p>
-      <w:pPr>
-        <w:rPr>
-          <w:rFonts w:cstheme="minorHAnsi"/>
-          <w:sz w:val="24"/>
-          <w:szCs w:val="24"/>
-        </w:rPr>
-      </w:pPr>
-    </w:p>
-    <w:p>
-      <w:pPr>
-        <w:rPr>
-          <w:rFonts w:cstheme="minorHAnsi"/>
-          <w:sz w:val="24"/>
-          <w:szCs w:val="24"/>
-        </w:rPr>
-      </w:pPr>
-      <w:r>
-        <w:rPr>
-          <w:rFonts w:cstheme="minorHAnsi"/>
-          <w:sz w:val="24"/>
-          <w:szCs w:val="24"/>
-        </w:rPr>
-        <w:tab/>
-      </w:r>
+        <w:pStyle w:val="ListParagraph"/>
+        <w:ind w:left="1080"/>
+        <w:rPr>
+          <w:rFonts w:cstheme="minorHAnsi"/>
+          <w:sz w:val="24"/>
+          <w:szCs w:val="24"/>
+        </w:rPr>
+      </w:pPr>
     </w:p>
     <w:p>
       <w:pPr>
@@ -1182,8 +1162,1100 @@
           <w:sz w:val="24"/>
           <w:szCs w:val="24"/>
         </w:rPr>
-        <w:t>Sample</w:t>
-      </w:r>
+        <w:t>C</w:t>
+      </w:r>
+      <w:r>
+        <w:rPr>
+          <w:rFonts w:cstheme="minorHAnsi"/>
+          <w:sz w:val="24"/>
+          <w:szCs w:val="24"/>
+        </w:rPr>
+        <w:t>onsistency levels and R</w:t>
+      </w:r>
+      <w:r>
+        <w:rPr>
+          <w:rFonts w:cstheme="minorHAnsi"/>
+          <w:sz w:val="24"/>
+          <w:szCs w:val="24"/>
+        </w:rPr>
+        <w:t xml:space="preserve">eplication </w:t>
+      </w:r>
+      <w:r>
+        <w:rPr>
+          <w:rFonts w:cstheme="minorHAnsi"/>
+          <w:sz w:val="24"/>
+          <w:szCs w:val="24"/>
+        </w:rPr>
+        <w:t>S</w:t>
+      </w:r>
+      <w:r>
+        <w:rPr>
+          <w:rFonts w:cstheme="minorHAnsi"/>
+          <w:sz w:val="24"/>
+          <w:szCs w:val="24"/>
+        </w:rPr>
+        <w:t>trategies</w:t>
+      </w:r>
+    </w:p>
+    <w:p>
+      <w:pPr>
+        <w:rPr>
+          <w:rFonts w:cstheme="minorHAnsi"/>
+          <w:sz w:val="24"/>
+          <w:szCs w:val="24"/>
+        </w:rPr>
+      </w:pPr>
+      <w:r>
+        <w:rPr>
+          <w:rFonts w:cstheme="minorHAnsi"/>
+          <w:sz w:val="24"/>
+          <w:szCs w:val="24"/>
+        </w:rPr>
+        <w:t>We looked at how a singl</w:t>
+      </w:r>
+      <w:r>
+        <w:rPr>
+          <w:rFonts w:cstheme="minorHAnsi"/>
+          <w:sz w:val="24"/>
+          <w:szCs w:val="24"/>
+        </w:rPr>
+        <w:t>e copy of data is distributed a</w:t>
+      </w:r>
+      <w:r>
+        <w:rPr>
+          <w:rFonts w:cstheme="minorHAnsi"/>
+          <w:sz w:val="24"/>
+          <w:szCs w:val="24"/>
+        </w:rPr>
+        <w:t>cro</w:t>
+      </w:r>
+      <w:r>
+        <w:rPr>
+          <w:rFonts w:cstheme="minorHAnsi"/>
+          <w:sz w:val="24"/>
+          <w:szCs w:val="24"/>
+        </w:rPr>
+        <w:t>ss the cluster. Here we will discuss</w:t>
+      </w:r>
+      <w:r>
+        <w:rPr>
+          <w:rFonts w:cstheme="minorHAnsi"/>
+          <w:sz w:val="24"/>
+          <w:szCs w:val="24"/>
+        </w:rPr>
+        <w:t xml:space="preserve"> Replication Strategies to store multiple copies of data in a cluster. Cassandra support for Tunable Consistency, while reading and writing data to the cluster</w:t>
+      </w:r>
+      <w:r>
+        <w:rPr>
+          <w:rFonts w:cstheme="minorHAnsi"/>
+          <w:sz w:val="24"/>
+          <w:szCs w:val="24"/>
+        </w:rPr>
+        <w:t>.</w:t>
+      </w:r>
+    </w:p>
+    <w:p>
+      <w:pPr>
+        <w:pStyle w:val="ListParagraph"/>
+        <w:numPr>
+          <w:ilvl w:val="0"/>
+          <w:numId w:val="5"/>
+        </w:numPr>
+        <w:rPr>
+          <w:rFonts w:cstheme="minorHAnsi"/>
+          <w:sz w:val="24"/>
+          <w:szCs w:val="24"/>
+        </w:rPr>
+      </w:pPr>
+      <w:r>
+        <w:rPr>
+          <w:rFonts w:cstheme="minorHAnsi"/>
+          <w:sz w:val="24"/>
+          <w:szCs w:val="24"/>
+        </w:rPr>
+        <w:t>Replication strategies</w:t>
+      </w:r>
+    </w:p>
+    <w:p>
+      <w:pPr>
+        <w:rPr>
+          <w:rFonts w:cstheme="minorHAnsi"/>
+          <w:sz w:val="24"/>
+          <w:szCs w:val="24"/>
+        </w:rPr>
+      </w:pPr>
+      <w:r>
+        <w:rPr>
+          <w:rFonts w:cstheme="minorHAnsi"/>
+          <w:sz w:val="24"/>
+          <w:szCs w:val="24"/>
+        </w:rPr>
+        <w:t>A virtual node shows data been written to a specific V node owned by a node in the clus</w:t>
+      </w:r>
+      <w:r>
+        <w:rPr>
+          <w:rFonts w:cstheme="minorHAnsi"/>
+          <w:sz w:val="24"/>
+          <w:szCs w:val="24"/>
+        </w:rPr>
+        <w:t>t</w:t>
+      </w:r>
+      <w:r>
+        <w:rPr>
+          <w:rFonts w:cstheme="minorHAnsi"/>
+          <w:sz w:val="24"/>
+          <w:szCs w:val="24"/>
+        </w:rPr>
+        <w:t>er. In a Cassandra it is expect to store multiple copies of the data on different nodes throughout the cluster.</w:t>
+      </w:r>
+    </w:p>
+    <w:p>
+      <w:pPr>
+        <w:rPr>
+          <w:rFonts w:cstheme="minorHAnsi"/>
+          <w:sz w:val="24"/>
+          <w:szCs w:val="24"/>
+        </w:rPr>
+      </w:pPr>
+      <w:r>
+        <w:rPr>
+          <w:rFonts w:cstheme="minorHAnsi"/>
+          <w:sz w:val="24"/>
+          <w:szCs w:val="24"/>
+        </w:rPr>
+        <w:lastRenderedPageBreak/>
+        <w:t>Th</w:t>
+      </w:r>
+      <w:r>
+        <w:rPr>
+          <w:rFonts w:cstheme="minorHAnsi"/>
+          <w:sz w:val="24"/>
+          <w:szCs w:val="24"/>
+        </w:rPr>
+        <w:t>is gives increased reliability</w:t>
+      </w:r>
+      <w:r>
+        <w:rPr>
+          <w:rFonts w:cstheme="minorHAnsi"/>
+          <w:sz w:val="24"/>
+          <w:szCs w:val="24"/>
+        </w:rPr>
+        <w:t xml:space="preserve"> as well as performance. Not only it can eas</w:t>
+      </w:r>
+      <w:r>
+        <w:rPr>
+          <w:rFonts w:cstheme="minorHAnsi"/>
+          <w:sz w:val="24"/>
+          <w:szCs w:val="24"/>
+        </w:rPr>
+        <w:t>ily tolerate a node becoming un</w:t>
+      </w:r>
+      <w:r>
+        <w:rPr>
+          <w:rFonts w:cstheme="minorHAnsi"/>
+          <w:sz w:val="24"/>
+          <w:szCs w:val="24"/>
+        </w:rPr>
+        <w:t>available but in certain circumference we may choose to read a specific copy of the data from a node for example: In a data center geographically closer to the system making the query.</w:t>
+      </w:r>
+    </w:p>
+    <w:p>
+      <w:pPr>
+        <w:pStyle w:val="ListParagraph"/>
+        <w:numPr>
+          <w:ilvl w:val="0"/>
+          <w:numId w:val="5"/>
+        </w:numPr>
+        <w:rPr>
+          <w:rFonts w:cstheme="minorHAnsi"/>
+          <w:sz w:val="24"/>
+          <w:szCs w:val="24"/>
+        </w:rPr>
+      </w:pPr>
+      <w:r>
+        <w:rPr>
+          <w:rFonts w:cstheme="minorHAnsi"/>
+          <w:sz w:val="24"/>
+          <w:szCs w:val="24"/>
+        </w:rPr>
+        <w:t>Cassandra Terminology</w:t>
+      </w:r>
+    </w:p>
+    <w:p>
+      <w:pPr>
+        <w:rPr>
+          <w:rFonts w:cstheme="minorHAnsi"/>
+          <w:sz w:val="24"/>
+          <w:szCs w:val="24"/>
+        </w:rPr>
+      </w:pPr>
+      <w:proofErr w:type="spellStart"/>
+      <w:r>
+        <w:rPr>
+          <w:rFonts w:cstheme="minorHAnsi"/>
+          <w:sz w:val="24"/>
+          <w:szCs w:val="24"/>
+        </w:rPr>
+        <w:t>Keyspaces</w:t>
+      </w:r>
+      <w:proofErr w:type="spellEnd"/>
+      <w:r>
+        <w:rPr>
+          <w:rFonts w:cstheme="minorHAnsi"/>
+          <w:sz w:val="24"/>
+          <w:szCs w:val="24"/>
+        </w:rPr>
+        <w:t xml:space="preserve">: At the highest level data in </w:t>
+      </w:r>
+      <w:proofErr w:type="spellStart"/>
+      <w:r>
+        <w:rPr>
+          <w:rFonts w:cstheme="minorHAnsi"/>
+          <w:sz w:val="24"/>
+          <w:szCs w:val="24"/>
+        </w:rPr>
+        <w:t>Cassander</w:t>
+      </w:r>
+      <w:proofErr w:type="spellEnd"/>
+      <w:r>
+        <w:rPr>
+          <w:rFonts w:cstheme="minorHAnsi"/>
+          <w:sz w:val="24"/>
+          <w:szCs w:val="24"/>
+        </w:rPr>
+        <w:t xml:space="preserve"> in organized into </w:t>
+      </w:r>
+      <w:proofErr w:type="spellStart"/>
+      <w:r>
+        <w:rPr>
+          <w:rFonts w:cstheme="minorHAnsi"/>
+          <w:sz w:val="24"/>
+          <w:szCs w:val="24"/>
+        </w:rPr>
+        <w:t>keyspaces</w:t>
+      </w:r>
+      <w:proofErr w:type="spellEnd"/>
+      <w:r>
+        <w:rPr>
+          <w:rFonts w:cstheme="minorHAnsi"/>
+          <w:sz w:val="24"/>
+          <w:szCs w:val="24"/>
+        </w:rPr>
+        <w:t xml:space="preserve">. The closest analogy to this in the relational world would </w:t>
+      </w:r>
+      <w:r>
+        <w:rPr>
+          <w:rFonts w:cstheme="minorHAnsi"/>
+          <w:sz w:val="24"/>
+          <w:szCs w:val="24"/>
+        </w:rPr>
+        <w:t xml:space="preserve">be oracle or </w:t>
+      </w:r>
+      <w:proofErr w:type="spellStart"/>
+      <w:r>
+        <w:rPr>
+          <w:rFonts w:cstheme="minorHAnsi"/>
+          <w:sz w:val="24"/>
+          <w:szCs w:val="24"/>
+        </w:rPr>
+        <w:t>mysql</w:t>
+      </w:r>
+      <w:proofErr w:type="spellEnd"/>
+      <w:r>
+        <w:rPr>
+          <w:rFonts w:cstheme="minorHAnsi"/>
+          <w:sz w:val="24"/>
+          <w:szCs w:val="24"/>
+        </w:rPr>
+        <w:t xml:space="preserve"> </w:t>
+      </w:r>
+      <w:proofErr w:type="spellStart"/>
+      <w:r>
+        <w:rPr>
+          <w:rFonts w:cstheme="minorHAnsi"/>
+          <w:sz w:val="24"/>
+          <w:szCs w:val="24"/>
+        </w:rPr>
+        <w:t>Tablespace</w:t>
+      </w:r>
+      <w:proofErr w:type="spellEnd"/>
+      <w:r>
+        <w:rPr>
+          <w:rFonts w:cstheme="minorHAnsi"/>
+          <w:sz w:val="24"/>
+          <w:szCs w:val="24"/>
+        </w:rPr>
+        <w:t xml:space="preserve">. </w:t>
+      </w:r>
+    </w:p>
+    <w:p>
+      <w:pPr>
+        <w:rPr>
+          <w:rFonts w:cstheme="minorHAnsi"/>
+          <w:sz w:val="24"/>
+          <w:szCs w:val="24"/>
+        </w:rPr>
+      </w:pPr>
+      <w:r>
+        <w:rPr>
+          <w:rFonts w:cstheme="minorHAnsi"/>
+          <w:sz w:val="24"/>
+          <w:szCs w:val="24"/>
+        </w:rPr>
+        <w:t xml:space="preserve">Tables: With in a Cassandra </w:t>
+      </w:r>
+      <w:proofErr w:type="spellStart"/>
+      <w:r>
+        <w:rPr>
+          <w:rFonts w:cstheme="minorHAnsi"/>
+          <w:sz w:val="24"/>
+          <w:szCs w:val="24"/>
+        </w:rPr>
+        <w:t>keyspaces</w:t>
+      </w:r>
+      <w:proofErr w:type="spellEnd"/>
+      <w:r>
+        <w:rPr>
+          <w:rFonts w:cstheme="minorHAnsi"/>
+          <w:sz w:val="24"/>
+          <w:szCs w:val="24"/>
+        </w:rPr>
+        <w:t xml:space="preserve"> there are one or more table. A table here is a pretty close match conceptu</w:t>
+      </w:r>
+      <w:r>
+        <w:rPr>
+          <w:rFonts w:cstheme="minorHAnsi"/>
+          <w:sz w:val="24"/>
+          <w:szCs w:val="24"/>
+        </w:rPr>
+        <w:t>ally to it i</w:t>
+      </w:r>
+      <w:r>
+        <w:rPr>
+          <w:rFonts w:cstheme="minorHAnsi"/>
+          <w:sz w:val="24"/>
+          <w:szCs w:val="24"/>
+        </w:rPr>
+        <w:t>s relational counter-</w:t>
+      </w:r>
+      <w:r>
+        <w:rPr>
+          <w:rFonts w:cstheme="minorHAnsi"/>
+          <w:sz w:val="24"/>
+          <w:szCs w:val="24"/>
+        </w:rPr>
+        <w:t xml:space="preserve">part. </w:t>
+      </w:r>
+    </w:p>
+    <w:p>
+      <w:pPr>
+        <w:rPr>
+          <w:rFonts w:cstheme="minorHAnsi"/>
+          <w:sz w:val="24"/>
+          <w:szCs w:val="24"/>
+        </w:rPr>
+      </w:pPr>
+      <w:r>
+        <w:rPr>
+          <w:rFonts w:cstheme="minorHAnsi"/>
+          <w:sz w:val="24"/>
+          <w:szCs w:val="24"/>
+        </w:rPr>
+        <w:t>Partitions: All data wr</w:t>
+      </w:r>
+      <w:r>
+        <w:rPr>
+          <w:rFonts w:cstheme="minorHAnsi"/>
+          <w:sz w:val="24"/>
+          <w:szCs w:val="24"/>
+        </w:rPr>
+        <w:t>itten to Cassandra is associated</w:t>
+      </w:r>
+      <w:r>
+        <w:rPr>
+          <w:rFonts w:cstheme="minorHAnsi"/>
+          <w:sz w:val="24"/>
+          <w:szCs w:val="24"/>
+        </w:rPr>
+        <w:t xml:space="preserve"> with a partition key. This partition key determines where the data is located in the cluster, and all data in a partition is stored together.</w:t>
+      </w:r>
+    </w:p>
+    <w:p>
+      <w:pPr>
+        <w:rPr>
+          <w:rFonts w:cstheme="minorHAnsi"/>
+          <w:sz w:val="24"/>
+          <w:szCs w:val="24"/>
+        </w:rPr>
+      </w:pPr>
+      <w:r>
+        <w:rPr>
+          <w:rFonts w:cstheme="minorHAnsi"/>
+          <w:sz w:val="24"/>
+          <w:szCs w:val="24"/>
+        </w:rPr>
+        <w:t xml:space="preserve">The partition is the primary interaction point when reading or writing data to </w:t>
+      </w:r>
+      <w:r>
+        <w:rPr>
+          <w:rFonts w:cstheme="minorHAnsi"/>
+          <w:sz w:val="24"/>
+          <w:szCs w:val="24"/>
+        </w:rPr>
+        <w:t>C</w:t>
+      </w:r>
+      <w:r>
+        <w:rPr>
+          <w:rFonts w:cstheme="minorHAnsi"/>
+          <w:sz w:val="24"/>
+          <w:szCs w:val="24"/>
+        </w:rPr>
+        <w:t>assandra. Finally data within a partition may be represented as one or more rows.</w:t>
+      </w:r>
+    </w:p>
+    <w:p>
+      <w:pPr>
+        <w:rPr>
+          <w:rFonts w:cstheme="minorHAnsi"/>
+          <w:sz w:val="24"/>
+          <w:szCs w:val="24"/>
+        </w:rPr>
+      </w:pPr>
+      <w:r>
+        <w:rPr>
+          <w:rFonts w:cstheme="minorHAnsi"/>
+          <w:noProof/>
+          <w:sz w:val="24"/>
+          <w:szCs w:val="24"/>
+        </w:rPr>
+        <w:drawing>
+          <wp:inline distT="0" distB="0" distL="0" distR="0">
+            <wp:extent cx="5943600" cy="2399030"/>
+            <wp:effectExtent l="0" t="0" r="0" b="1270"/>
+            <wp:docPr id="4" name="Picture 4"/>
+            <wp:cNvGraphicFramePr>
+              <a:graphicFrameLocks xmlns:a="http://schemas.openxmlformats.org/drawingml/2006/main" noChangeAspect="1"/>
+            </wp:cNvGraphicFramePr>
+            <a:graphic xmlns:a="http://schemas.openxmlformats.org/drawingml/2006/main">
+              <a:graphicData uri="http://schemas.openxmlformats.org/drawingml/2006/picture">
+                <pic:pic xmlns:pic="http://schemas.openxmlformats.org/drawingml/2006/picture">
+                  <pic:nvPicPr>
+                    <pic:cNvPr id="4" name="cassandra-terminology.png"/>
+                    <pic:cNvPicPr/>
+                  </pic:nvPicPr>
+                  <pic:blipFill>
+                    <a:blip r:embed="rId7">
+                      <a:extLst>
+                        <a:ext uri="{28A0092B-C50C-407E-A947-70E740481C1C}">
+                          <a14:useLocalDpi xmlns:a14="http://schemas.microsoft.com/office/drawing/2010/main" val="0"/>
+                        </a:ext>
+                      </a:extLst>
+                    </a:blip>
+                    <a:stretch>
+                      <a:fillRect/>
+                    </a:stretch>
+                  </pic:blipFill>
+                  <pic:spPr>
+                    <a:xfrm>
+                      <a:off x="0" y="0"/>
+                      <a:ext cx="5943600" cy="2399030"/>
+                    </a:xfrm>
+                    <a:prstGeom prst="rect">
+                      <a:avLst/>
+                    </a:prstGeom>
+                  </pic:spPr>
+                </pic:pic>
+              </a:graphicData>
+            </a:graphic>
+          </wp:inline>
+        </w:drawing>
+      </w:r>
+    </w:p>
+    <w:p>
+      <w:pPr>
+        <w:rPr>
+          <w:rFonts w:cstheme="minorHAnsi"/>
+          <w:sz w:val="24"/>
+          <w:szCs w:val="24"/>
+        </w:rPr>
+      </w:pPr>
+      <w:r>
+        <w:rPr>
+          <w:rFonts w:cstheme="minorHAnsi"/>
+          <w:sz w:val="24"/>
+          <w:szCs w:val="24"/>
+        </w:rPr>
+        <w:t>The specifics of a replica</w:t>
+      </w:r>
+      <w:r>
+        <w:rPr>
+          <w:rFonts w:cstheme="minorHAnsi"/>
+          <w:sz w:val="24"/>
+          <w:szCs w:val="24"/>
+        </w:rPr>
+        <w:t>tion strategy are to determine</w:t>
+      </w:r>
+      <w:r>
+        <w:rPr>
+          <w:rFonts w:cstheme="minorHAnsi"/>
+          <w:sz w:val="24"/>
+          <w:szCs w:val="24"/>
+        </w:rPr>
+        <w:t xml:space="preserve"> at the key space levels, if the partition key is used to determine the location of the first copy of the data written to a </w:t>
+      </w:r>
+      <w:r>
+        <w:rPr>
+          <w:rFonts w:cstheme="minorHAnsi"/>
+          <w:sz w:val="24"/>
+          <w:szCs w:val="24"/>
+        </w:rPr>
+        <w:t>C</w:t>
+      </w:r>
+      <w:r>
+        <w:rPr>
+          <w:rFonts w:cstheme="minorHAnsi"/>
+          <w:sz w:val="24"/>
+          <w:szCs w:val="24"/>
+        </w:rPr>
+        <w:t xml:space="preserve">assandra cluster, the </w:t>
+      </w:r>
+      <w:proofErr w:type="spellStart"/>
+      <w:r>
+        <w:rPr>
+          <w:rFonts w:cstheme="minorHAnsi"/>
+          <w:sz w:val="24"/>
+          <w:szCs w:val="24"/>
+        </w:rPr>
+        <w:t>keyspace</w:t>
+      </w:r>
+      <w:proofErr w:type="spellEnd"/>
+      <w:r>
+        <w:rPr>
+          <w:rFonts w:cstheme="minorHAnsi"/>
+          <w:sz w:val="24"/>
+          <w:szCs w:val="24"/>
+        </w:rPr>
+        <w:t xml:space="preserve"> settings are used to determine the number of copies of the data and where they are stored </w:t>
+      </w:r>
+      <w:r>
+        <w:rPr>
+          <w:rFonts w:cstheme="minorHAnsi"/>
+          <w:sz w:val="24"/>
+          <w:szCs w:val="24"/>
+        </w:rPr>
+        <w:t xml:space="preserve">throughout </w:t>
+      </w:r>
+      <w:r>
+        <w:rPr>
+          <w:rFonts w:cstheme="minorHAnsi"/>
+          <w:sz w:val="24"/>
+          <w:szCs w:val="24"/>
+        </w:rPr>
+        <w:t>the cluster.</w:t>
+      </w:r>
+    </w:p>
+    <w:p>
+      <w:pPr>
+        <w:rPr>
+          <w:rFonts w:cstheme="minorHAnsi"/>
+          <w:sz w:val="24"/>
+          <w:szCs w:val="24"/>
+        </w:rPr>
+      </w:pPr>
+      <w:r>
+        <w:rPr>
+          <w:rFonts w:cstheme="minorHAnsi"/>
+          <w:sz w:val="24"/>
+          <w:szCs w:val="24"/>
+        </w:rPr>
+        <w:t xml:space="preserve">The two strategies </w:t>
+      </w:r>
+      <w:r>
+        <w:rPr>
+          <w:rFonts w:cstheme="minorHAnsi"/>
+          <w:sz w:val="24"/>
+          <w:szCs w:val="24"/>
+        </w:rPr>
+        <w:t>for configuring this replication:</w:t>
+      </w:r>
+    </w:p>
+    <w:p>
+      <w:pPr>
+        <w:rPr>
+          <w:rFonts w:cstheme="minorHAnsi"/>
+          <w:sz w:val="24"/>
+          <w:szCs w:val="24"/>
+        </w:rPr>
+      </w:pPr>
+      <w:r>
+        <w:rPr>
+          <w:rFonts w:cstheme="minorHAnsi"/>
+          <w:b/>
+          <w:sz w:val="24"/>
+          <w:szCs w:val="24"/>
+        </w:rPr>
+        <w:t>Simple Strategy</w:t>
+      </w:r>
+      <w:r>
+        <w:rPr>
+          <w:rFonts w:cstheme="minorHAnsi"/>
+          <w:sz w:val="24"/>
+          <w:szCs w:val="24"/>
+        </w:rPr>
+        <w:t xml:space="preserve">: As the name says it's the best used in development environments </w:t>
+      </w:r>
+      <w:r>
+        <w:rPr>
+          <w:rFonts w:cstheme="minorHAnsi"/>
+          <w:sz w:val="24"/>
+          <w:szCs w:val="24"/>
+        </w:rPr>
+        <w:t>or single data center clusters. Example a</w:t>
+      </w:r>
+      <w:r>
+        <w:rPr>
+          <w:rFonts w:cstheme="minorHAnsi"/>
+          <w:sz w:val="24"/>
+          <w:szCs w:val="24"/>
+        </w:rPr>
+        <w:t xml:space="preserve"> SQL to create a </w:t>
+      </w:r>
+      <w:proofErr w:type="spellStart"/>
+      <w:r>
+        <w:rPr>
+          <w:rFonts w:cstheme="minorHAnsi"/>
+          <w:sz w:val="24"/>
+          <w:szCs w:val="24"/>
+        </w:rPr>
+        <w:t>keyspace</w:t>
+      </w:r>
+      <w:proofErr w:type="spellEnd"/>
+      <w:r>
+        <w:rPr>
+          <w:rFonts w:cstheme="minorHAnsi"/>
+          <w:sz w:val="24"/>
+          <w:szCs w:val="24"/>
+        </w:rPr>
+        <w:t xml:space="preserve"> with a simple strategy replication, we are asking Cassandra to store 3 copies of all the partitions in all the tables written t</w:t>
+      </w:r>
+      <w:r>
+        <w:rPr>
+          <w:rFonts w:cstheme="minorHAnsi"/>
+          <w:sz w:val="24"/>
+          <w:szCs w:val="24"/>
+        </w:rPr>
+        <w:t xml:space="preserve">o the cluster in this </w:t>
+      </w:r>
+      <w:proofErr w:type="spellStart"/>
+      <w:r>
+        <w:rPr>
+          <w:rFonts w:cstheme="minorHAnsi"/>
+          <w:sz w:val="24"/>
+          <w:szCs w:val="24"/>
+        </w:rPr>
+        <w:t>keyspace</w:t>
+      </w:r>
+      <w:proofErr w:type="spellEnd"/>
+      <w:r>
+        <w:rPr>
+          <w:rFonts w:cstheme="minorHAnsi"/>
+          <w:sz w:val="24"/>
+          <w:szCs w:val="24"/>
+        </w:rPr>
+        <w:t>.</w:t>
+      </w:r>
+    </w:p>
+    <w:p>
+      <w:pPr>
+        <w:rPr>
+          <w:rFonts w:cstheme="minorHAnsi"/>
+          <w:sz w:val="24"/>
+          <w:szCs w:val="24"/>
+        </w:rPr>
+      </w:pPr>
+      <w:r>
+        <w:rPr>
+          <w:rFonts w:cstheme="minorHAnsi"/>
+          <w:noProof/>
+          <w:sz w:val="24"/>
+          <w:szCs w:val="24"/>
+        </w:rPr>
+        <w:lastRenderedPageBreak/>
+        <w:drawing>
+          <wp:inline distT="0" distB="0" distL="0" distR="0">
+            <wp:extent cx="5943600" cy="3460750"/>
+            <wp:effectExtent l="0" t="0" r="0" b="6350"/>
+            <wp:docPr id="5" name="Picture 5"/>
+            <wp:cNvGraphicFramePr>
+              <a:graphicFrameLocks xmlns:a="http://schemas.openxmlformats.org/drawingml/2006/main" noChangeAspect="1"/>
+            </wp:cNvGraphicFramePr>
+            <a:graphic xmlns:a="http://schemas.openxmlformats.org/drawingml/2006/main">
+              <a:graphicData uri="http://schemas.openxmlformats.org/drawingml/2006/picture">
+                <pic:pic xmlns:pic="http://schemas.openxmlformats.org/drawingml/2006/picture">
+                  <pic:nvPicPr>
+                    <pic:cNvPr id="5" name="simple-strategy.png"/>
+                    <pic:cNvPicPr/>
+                  </pic:nvPicPr>
+                  <pic:blipFill>
+                    <a:blip r:embed="rId8">
+                      <a:extLst>
+                        <a:ext uri="{28A0092B-C50C-407E-A947-70E740481C1C}">
+                          <a14:useLocalDpi xmlns:a14="http://schemas.microsoft.com/office/drawing/2010/main" val="0"/>
+                        </a:ext>
+                      </a:extLst>
+                    </a:blip>
+                    <a:stretch>
+                      <a:fillRect/>
+                    </a:stretch>
+                  </pic:blipFill>
+                  <pic:spPr>
+                    <a:xfrm>
+                      <a:off x="0" y="0"/>
+                      <a:ext cx="5943600" cy="3460750"/>
+                    </a:xfrm>
+                    <a:prstGeom prst="rect">
+                      <a:avLst/>
+                    </a:prstGeom>
+                  </pic:spPr>
+                </pic:pic>
+              </a:graphicData>
+            </a:graphic>
+          </wp:inline>
+        </w:drawing>
+      </w:r>
+    </w:p>
+    <w:p>
+      <w:pPr>
+        <w:rPr>
+          <w:rFonts w:cstheme="minorHAnsi"/>
+          <w:sz w:val="24"/>
+          <w:szCs w:val="24"/>
+        </w:rPr>
+      </w:pPr>
+      <w:r>
+        <w:rPr>
+          <w:rFonts w:cstheme="minorHAnsi"/>
+          <w:sz w:val="24"/>
+          <w:szCs w:val="24"/>
+        </w:rPr>
+        <w:t xml:space="preserve">We can see a pattern here with Snitches and replication strategies working hand in hand. And a clustered configured with a simple </w:t>
+      </w:r>
+      <w:r>
+        <w:rPr>
+          <w:rFonts w:cstheme="minorHAnsi"/>
+          <w:sz w:val="24"/>
+          <w:szCs w:val="24"/>
+        </w:rPr>
+        <w:t>Snitch</w:t>
+      </w:r>
+      <w:r>
+        <w:rPr>
+          <w:rFonts w:cstheme="minorHAnsi"/>
+          <w:sz w:val="24"/>
+          <w:szCs w:val="24"/>
+        </w:rPr>
+        <w:t xml:space="preserve">. This replication </w:t>
+      </w:r>
+      <w:r>
+        <w:rPr>
+          <w:rFonts w:cstheme="minorHAnsi"/>
+          <w:sz w:val="24"/>
+          <w:szCs w:val="24"/>
+        </w:rPr>
+        <w:t>strategy</w:t>
+      </w:r>
+      <w:r>
+        <w:rPr>
+          <w:rFonts w:cstheme="minorHAnsi"/>
+          <w:sz w:val="24"/>
+          <w:szCs w:val="24"/>
+        </w:rPr>
+        <w:t xml:space="preserve"> is already available, we can ask Cassandra to store multiple copies of data and it will do </w:t>
+      </w:r>
+      <w:r>
+        <w:rPr>
+          <w:rFonts w:cstheme="minorHAnsi"/>
+          <w:sz w:val="24"/>
+          <w:szCs w:val="24"/>
+        </w:rPr>
+        <w:t>its best to store them on different nodes.</w:t>
+      </w:r>
+    </w:p>
+    <w:p>
+      <w:pPr>
+        <w:rPr>
+          <w:rFonts w:cstheme="minorHAnsi"/>
+          <w:sz w:val="24"/>
+          <w:szCs w:val="24"/>
+        </w:rPr>
+      </w:pPr>
+      <w:r>
+        <w:rPr>
+          <w:rFonts w:cstheme="minorHAnsi"/>
+          <w:sz w:val="24"/>
+          <w:szCs w:val="24"/>
+        </w:rPr>
+        <w:t xml:space="preserve">More interesting is network topology </w:t>
+      </w:r>
+      <w:r>
+        <w:rPr>
+          <w:rFonts w:cstheme="minorHAnsi"/>
+          <w:sz w:val="24"/>
+          <w:szCs w:val="24"/>
+        </w:rPr>
+        <w:t>strategy, which is configured here.</w:t>
+      </w:r>
+    </w:p>
+    <w:p>
+      <w:pPr>
+        <w:rPr>
+          <w:rFonts w:cstheme="minorHAnsi"/>
+          <w:sz w:val="24"/>
+          <w:szCs w:val="24"/>
+        </w:rPr>
+      </w:pPr>
+      <w:r>
+        <w:rPr>
+          <w:rFonts w:cstheme="minorHAnsi"/>
+          <w:b/>
+          <w:sz w:val="24"/>
+          <w:szCs w:val="24"/>
+        </w:rPr>
+        <w:t>Network Topology Strategy</w:t>
+      </w:r>
+      <w:r>
+        <w:rPr>
+          <w:rFonts w:cstheme="minorHAnsi"/>
+          <w:sz w:val="24"/>
+          <w:szCs w:val="24"/>
+        </w:rPr>
+        <w:t xml:space="preserve">: </w:t>
+      </w:r>
+      <w:r>
+        <w:rPr>
+          <w:rFonts w:cstheme="minorHAnsi"/>
+          <w:sz w:val="24"/>
+          <w:szCs w:val="24"/>
+        </w:rPr>
+        <w:t xml:space="preserve">We are not simply specifying how many copies of data to store, but instead </w:t>
+      </w:r>
+      <w:r>
+        <w:rPr>
+          <w:rFonts w:cstheme="minorHAnsi"/>
+          <w:sz w:val="24"/>
+          <w:szCs w:val="24"/>
+        </w:rPr>
+        <w:t>enumerating</w:t>
+      </w:r>
+      <w:r>
+        <w:rPr>
+          <w:rFonts w:cstheme="minorHAnsi"/>
+          <w:sz w:val="24"/>
+          <w:szCs w:val="24"/>
+        </w:rPr>
+        <w:t xml:space="preserve"> each data center and specifying how many copies of data are stored in each.</w:t>
+      </w:r>
+      <w:r>
+        <w:rPr>
+          <w:rFonts w:cstheme="minorHAnsi"/>
+          <w:sz w:val="24"/>
+          <w:szCs w:val="24"/>
+        </w:rPr>
+        <w:t xml:space="preserve"> </w:t>
+      </w:r>
+      <w:r>
+        <w:rPr>
+          <w:rFonts w:cstheme="minorHAnsi"/>
+          <w:sz w:val="24"/>
+          <w:szCs w:val="24"/>
+        </w:rPr>
+        <w:t>In this case</w:t>
+      </w:r>
+      <w:r>
+        <w:rPr>
+          <w:rFonts w:cstheme="minorHAnsi"/>
+          <w:sz w:val="24"/>
+          <w:szCs w:val="24"/>
+        </w:rPr>
+        <w:t>,</w:t>
+      </w:r>
+      <w:r>
+        <w:rPr>
+          <w:rFonts w:cstheme="minorHAnsi"/>
+          <w:sz w:val="24"/>
+          <w:szCs w:val="24"/>
+        </w:rPr>
+        <w:t xml:space="preserve"> we are storing 4 copies of data for each p</w:t>
+      </w:r>
+      <w:r>
+        <w:rPr>
+          <w:rFonts w:cstheme="minorHAnsi"/>
+          <w:sz w:val="24"/>
+          <w:szCs w:val="24"/>
+        </w:rPr>
+        <w:t xml:space="preserve">artition in each table in </w:t>
+      </w:r>
+      <w:proofErr w:type="spellStart"/>
+      <w:r>
+        <w:rPr>
+          <w:rFonts w:cstheme="minorHAnsi"/>
+          <w:sz w:val="24"/>
+          <w:szCs w:val="24"/>
+        </w:rPr>
+        <w:t>keyspace</w:t>
+      </w:r>
+      <w:proofErr w:type="spellEnd"/>
+      <w:r>
+        <w:rPr>
+          <w:rFonts w:cstheme="minorHAnsi"/>
+          <w:sz w:val="24"/>
+          <w:szCs w:val="24"/>
+        </w:rPr>
+        <w:t>.</w:t>
+      </w:r>
+      <w:r>
+        <w:rPr>
+          <w:rFonts w:cstheme="minorHAnsi"/>
+          <w:sz w:val="24"/>
+          <w:szCs w:val="24"/>
+        </w:rPr>
+        <w:t xml:space="preserve"> </w:t>
+      </w:r>
+      <w:r>
+        <w:rPr>
+          <w:rFonts w:cstheme="minorHAnsi"/>
+          <w:sz w:val="24"/>
+          <w:szCs w:val="24"/>
+        </w:rPr>
+        <w:t>B</w:t>
+      </w:r>
+      <w:r>
+        <w:rPr>
+          <w:rFonts w:cstheme="minorHAnsi"/>
+          <w:sz w:val="24"/>
+          <w:szCs w:val="24"/>
+        </w:rPr>
+        <w:t>ut more than that we are telling Cassandra we tell to store 3 copies in Data Center 1 and 1 in Data center 2</w:t>
+      </w:r>
+      <w:r>
+        <w:rPr>
+          <w:rFonts w:cstheme="minorHAnsi"/>
+          <w:sz w:val="24"/>
+          <w:szCs w:val="24"/>
+        </w:rPr>
+        <w:t>.</w:t>
+      </w:r>
+    </w:p>
+    <w:p>
+      <w:pPr>
+        <w:rPr>
+          <w:rFonts w:cstheme="minorHAnsi"/>
+          <w:sz w:val="24"/>
+          <w:szCs w:val="24"/>
+        </w:rPr>
+      </w:pPr>
+      <w:r>
+        <w:rPr>
+          <w:rFonts w:cstheme="minorHAnsi"/>
+          <w:noProof/>
+          <w:sz w:val="24"/>
+          <w:szCs w:val="24"/>
+        </w:rPr>
+        <w:lastRenderedPageBreak/>
+        <w:drawing>
+          <wp:inline distT="0" distB="0" distL="0" distR="0">
+            <wp:extent cx="5943600" cy="3175635"/>
+            <wp:effectExtent l="0" t="0" r="0" b="5715"/>
+            <wp:docPr id="6" name="Picture 6"/>
+            <wp:cNvGraphicFramePr>
+              <a:graphicFrameLocks xmlns:a="http://schemas.openxmlformats.org/drawingml/2006/main" noChangeAspect="1"/>
+            </wp:cNvGraphicFramePr>
+            <a:graphic xmlns:a="http://schemas.openxmlformats.org/drawingml/2006/main">
+              <a:graphicData uri="http://schemas.openxmlformats.org/drawingml/2006/picture">
+                <pic:pic xmlns:pic="http://schemas.openxmlformats.org/drawingml/2006/picture">
+                  <pic:nvPicPr>
+                    <pic:cNvPr id="6" name="network-topology-strategy.png"/>
+                    <pic:cNvPicPr/>
+                  </pic:nvPicPr>
+                  <pic:blipFill>
+                    <a:blip r:embed="rId9">
+                      <a:extLst>
+                        <a:ext uri="{28A0092B-C50C-407E-A947-70E740481C1C}">
+                          <a14:useLocalDpi xmlns:a14="http://schemas.microsoft.com/office/drawing/2010/main" val="0"/>
+                        </a:ext>
+                      </a:extLst>
+                    </a:blip>
+                    <a:stretch>
+                      <a:fillRect/>
+                    </a:stretch>
+                  </pic:blipFill>
+                  <pic:spPr>
+                    <a:xfrm>
+                      <a:off x="0" y="0"/>
+                      <a:ext cx="5943600" cy="3175635"/>
+                    </a:xfrm>
+                    <a:prstGeom prst="rect">
+                      <a:avLst/>
+                    </a:prstGeom>
+                  </pic:spPr>
+                </pic:pic>
+              </a:graphicData>
+            </a:graphic>
+          </wp:inline>
+        </w:drawing>
+      </w:r>
+    </w:p>
+    <w:p>
+      <w:pPr>
+        <w:rPr>
+          <w:rFonts w:cstheme="minorHAnsi"/>
+          <w:sz w:val="24"/>
+          <w:szCs w:val="24"/>
+        </w:rPr>
+      </w:pPr>
+      <w:r>
+        <w:rPr>
+          <w:rFonts w:cstheme="minorHAnsi"/>
+          <w:sz w:val="24"/>
+          <w:szCs w:val="24"/>
+        </w:rPr>
+        <w:t>This replication strategy is ideal for production environments especially in multi data center clusters.</w:t>
+      </w:r>
+    </w:p>
+    <w:p>
+      <w:pPr>
+        <w:rPr>
+          <w:rFonts w:cstheme="minorHAnsi"/>
+          <w:sz w:val="24"/>
+          <w:szCs w:val="24"/>
+        </w:rPr>
+      </w:pPr>
+    </w:p>
+    <w:p>
+      <w:pPr>
+        <w:rPr>
+          <w:rFonts w:cstheme="minorHAnsi"/>
+          <w:sz w:val="24"/>
+          <w:szCs w:val="24"/>
+        </w:rPr>
+      </w:pPr>
+      <w:r>
+        <w:rPr>
+          <w:rFonts w:cstheme="minorHAnsi"/>
+          <w:sz w:val="24"/>
+          <w:szCs w:val="24"/>
+        </w:rPr>
+        <w:t>Tunable consistency</w:t>
+      </w:r>
+    </w:p>
+    <w:p>
+      <w:pPr>
+        <w:rPr>
+          <w:rFonts w:cstheme="minorHAnsi"/>
+          <w:sz w:val="24"/>
+          <w:szCs w:val="24"/>
+        </w:rPr>
+      </w:pPr>
     </w:p>
     <w:p>
       <w:pPr>
@@ -1198,6 +2270,14 @@
           <w:szCs w:val="24"/>
         </w:rPr>
       </w:pPr>
+      <w:r>
+        <w:rPr>
+          <w:rFonts w:cstheme="minorHAnsi"/>
+          <w:sz w:val="24"/>
+          <w:szCs w:val="24"/>
+        </w:rPr>
+        <w:t>Sample</w:t>
+      </w:r>
     </w:p>
     <w:p>
       <w:pPr>
@@ -1212,6 +2292,14 @@
           <w:szCs w:val="24"/>
         </w:rPr>
       </w:pPr>
+      <w:r>
+        <w:rPr>
+          <w:rFonts w:cstheme="minorHAnsi"/>
+          <w:sz w:val="24"/>
+          <w:szCs w:val="24"/>
+        </w:rPr>
+        <w:t>Sample 2</w:t>
+      </w:r>
     </w:p>
     <w:p>
       <w:pPr>
@@ -1226,73 +2314,26 @@
           <w:szCs w:val="24"/>
         </w:rPr>
       </w:pPr>
+      <w:r>
+        <w:rPr>
+          <w:rFonts w:cstheme="minorHAnsi"/>
+          <w:sz w:val="24"/>
+          <w:szCs w:val="24"/>
+        </w:rPr>
+        <w:t>Sample 3</w:t>
+      </w:r>
+      <w:bookmarkStart w:id="0" w:name="_GoBack"/>
+      <w:bookmarkEnd w:id="0"/>
     </w:p>
     <w:p>
       <w:pPr>
         <w:pStyle w:val="ListParagraph"/>
-        <w:numPr>
-          <w:ilvl w:val="0"/>
-          <w:numId w:val="1"/>
-        </w:numPr>
-        <w:rPr>
-          <w:rFonts w:cstheme="minorHAnsi"/>
-          <w:sz w:val="24"/>
-          <w:szCs w:val="24"/>
-        </w:rPr>
-      </w:pPr>
-    </w:p>
-    <w:p>
-      <w:pPr>
-        <w:pStyle w:val="ListParagraph"/>
-        <w:numPr>
-          <w:ilvl w:val="0"/>
-          <w:numId w:val="1"/>
-        </w:numPr>
-        <w:rPr>
-          <w:rFonts w:cstheme="minorHAnsi"/>
-          <w:sz w:val="24"/>
-          <w:szCs w:val="24"/>
-        </w:rPr>
-      </w:pPr>
-      <w:r>
-        <w:rPr>
-          <w:rFonts w:cstheme="minorHAnsi"/>
-          <w:sz w:val="24"/>
-          <w:szCs w:val="24"/>
-        </w:rPr>
-        <w:t xml:space="preserve">We shall start with the brief history of </w:t>
-      </w:r>
-    </w:p>
-    <w:p>
-      <w:pPr>
-        <w:rPr>
-          <w:rFonts w:cstheme="minorHAnsi"/>
-          <w:sz w:val="24"/>
-          <w:szCs w:val="24"/>
-        </w:rPr>
-      </w:pPr>
-    </w:p>
-    <w:p>
-      <w:pPr>
-        <w:pStyle w:val="ListParagraph"/>
-        <w:numPr>
-          <w:ilvl w:val="0"/>
-          <w:numId w:val="1"/>
-        </w:numPr>
-        <w:rPr>
-          <w:rFonts w:cstheme="minorHAnsi"/>
-          <w:sz w:val="24"/>
-          <w:szCs w:val="24"/>
-        </w:rPr>
-      </w:pPr>
-      <w:r>
-        <w:rPr>
-          <w:rFonts w:cstheme="minorHAnsi"/>
-          <w:sz w:val="24"/>
-          <w:szCs w:val="24"/>
-        </w:rPr>
-        <w:t>Sample 2</w:t>
-      </w:r>
+        <w:rPr>
+          <w:rFonts w:cstheme="minorHAnsi"/>
+          <w:sz w:val="24"/>
+          <w:szCs w:val="24"/>
+        </w:rPr>
+      </w:pPr>
     </w:p>
     <w:p>
       <w:pPr>
@@ -1424,163 +2465,24 @@
           <w:szCs w:val="24"/>
         </w:rPr>
       </w:pPr>
-      <w:r>
-        <w:rPr>
-          <w:rFonts w:cstheme="minorHAnsi"/>
-          <w:sz w:val="24"/>
-          <w:szCs w:val="24"/>
-        </w:rPr>
-        <w:t xml:space="preserve">What is </w:t>
-      </w:r>
-      <w:proofErr w:type="gramStart"/>
-      <w:r>
-        <w:rPr>
-          <w:rFonts w:cstheme="minorHAnsi"/>
-          <w:sz w:val="24"/>
-          <w:szCs w:val="24"/>
-        </w:rPr>
-        <w:t>Cassandra,</w:t>
-      </w:r>
-      <w:proofErr w:type="gramEnd"/>
-      <w:r>
-        <w:rPr>
-          <w:rFonts w:cstheme="minorHAnsi"/>
-          <w:sz w:val="24"/>
-          <w:szCs w:val="24"/>
-        </w:rPr>
-        <w:t xml:space="preserve"> </w:t>
-      </w:r>
-    </w:p>
-    <w:p>
-      <w:pPr>
-        <w:rPr>
-          <w:rFonts w:cstheme="minorHAnsi"/>
-          <w:sz w:val="24"/>
-          <w:szCs w:val="24"/>
-        </w:rPr>
-      </w:pPr>
-      <w:r>
-        <w:rPr>
-          <w:rFonts w:cstheme="minorHAnsi"/>
-          <w:sz w:val="24"/>
-          <w:szCs w:val="24"/>
-        </w:rPr>
-        <w:t>A brief history of Cassandra</w:t>
-      </w:r>
-    </w:p>
-    <w:p>
-      <w:pPr>
-        <w:rPr>
-          <w:rFonts w:cstheme="minorHAnsi"/>
-          <w:sz w:val="24"/>
-          <w:szCs w:val="24"/>
-        </w:rPr>
-      </w:pPr>
-      <w:r>
-        <w:rPr>
-          <w:rFonts w:cstheme="minorHAnsi"/>
-          <w:sz w:val="24"/>
-          <w:szCs w:val="24"/>
-        </w:rPr>
-        <w:t>Topology of a Cassandra cluster</w:t>
-      </w:r>
-    </w:p>
-    <w:p>
-      <w:pPr>
-        <w:rPr>
-          <w:rFonts w:cstheme="minorHAnsi"/>
-          <w:sz w:val="24"/>
-          <w:szCs w:val="24"/>
-        </w:rPr>
-      </w:pPr>
-    </w:p>
-    <w:p>
-      <w:pPr>
-        <w:rPr>
-          <w:rFonts w:cstheme="minorHAnsi"/>
-          <w:sz w:val="24"/>
-          <w:szCs w:val="24"/>
-        </w:rPr>
-      </w:pPr>
-      <w:r>
-        <w:rPr>
-          <w:rFonts w:cstheme="minorHAnsi"/>
-          <w:sz w:val="24"/>
-          <w:szCs w:val="24"/>
-        </w:rPr>
-        <w:t>L</w:t>
-      </w:r>
-      <w:r>
-        <w:rPr>
-          <w:rFonts w:cstheme="minorHAnsi"/>
-          <w:sz w:val="24"/>
-          <w:szCs w:val="24"/>
-        </w:rPr>
-        <w:t xml:space="preserve">ike most </w:t>
-      </w:r>
-      <w:proofErr w:type="spellStart"/>
-      <w:r>
-        <w:rPr>
-          <w:rFonts w:cstheme="minorHAnsi"/>
-          <w:sz w:val="24"/>
-          <w:szCs w:val="24"/>
-        </w:rPr>
-        <w:t>mordern</w:t>
-      </w:r>
-      <w:proofErr w:type="spellEnd"/>
-      <w:r>
-        <w:rPr>
-          <w:rFonts w:cstheme="minorHAnsi"/>
-          <w:sz w:val="24"/>
-          <w:szCs w:val="24"/>
-        </w:rPr>
-        <w:t xml:space="preserve"> distributed </w:t>
-      </w:r>
-      <w:proofErr w:type="spellStart"/>
-      <w:r>
-        <w:rPr>
-          <w:rFonts w:cstheme="minorHAnsi"/>
-          <w:sz w:val="24"/>
-          <w:szCs w:val="24"/>
-        </w:rPr>
-        <w:t>noSQL</w:t>
-      </w:r>
-      <w:proofErr w:type="spellEnd"/>
-      <w:r>
-        <w:rPr>
-          <w:rFonts w:cstheme="minorHAnsi"/>
-          <w:sz w:val="24"/>
-          <w:szCs w:val="24"/>
-        </w:rPr>
-        <w:t xml:space="preserve"> systems Cassandra was founded on the principal outline in 2 similar papers on the topic: Googles </w:t>
-      </w:r>
-      <w:proofErr w:type="spellStart"/>
-      <w:r>
-        <w:rPr>
-          <w:rFonts w:cstheme="minorHAnsi"/>
-          <w:sz w:val="24"/>
-          <w:szCs w:val="24"/>
-        </w:rPr>
-        <w:t>Bigtable</w:t>
-      </w:r>
-      <w:proofErr w:type="spellEnd"/>
-      <w:r>
-        <w:rPr>
-          <w:rFonts w:cstheme="minorHAnsi"/>
-          <w:sz w:val="24"/>
-          <w:szCs w:val="24"/>
-        </w:rPr>
-        <w:t xml:space="preserve"> and amazon Dynamo</w:t>
-      </w:r>
-    </w:p>
-    <w:p>
-      <w:pPr>
-        <w:rPr>
-          <w:rFonts w:cstheme="minorHAnsi"/>
-          <w:sz w:val="24"/>
-          <w:szCs w:val="24"/>
-        </w:rPr>
-      </w:pPr>
+    </w:p>
+    <w:p>
+      <w:pPr>
+        <w:rPr>
+          <w:rFonts w:cstheme="minorHAnsi"/>
+          <w:sz w:val="24"/>
+          <w:szCs w:val="24"/>
+        </w:rPr>
+      </w:pPr>
+      <w:r>
+        <w:rPr>
+          <w:rFonts w:cstheme="minorHAnsi"/>
+          <w:sz w:val="24"/>
+          <w:szCs w:val="24"/>
+        </w:rPr>
+        <w:lastRenderedPageBreak/>
+        <w:t>Tunable consistency</w:t>
+      </w:r>
     </w:p>
     <w:sectPr>
       <w:pgSz w:w="12240" w:h="15840"/>
@@ -1681,6 +2583,95 @@
     </w:lvl>
   </w:abstractNum>
   <w:abstractNum w:abstractNumId="1" w15:restartNumberingAfterBreak="0">
+    <w:nsid w:val="2D914C3A"/>
+    <w:multiLevelType w:val="hybridMultilevel"/>
+    <w:tmpl w:val="F806CACC"/>
+    <w:lvl w:ilvl="0" w:tplc="2538197C">
+      <w:start w:val="1"/>
+      <w:numFmt w:val="lowerLetter"/>
+      <w:lvlText w:val="%1."/>
+      <w:lvlJc w:val="left"/>
+      <w:pPr>
+        <w:ind w:left="1080" w:hanging="360"/>
+      </w:pPr>
+      <w:rPr>
+        <w:rFonts w:hint="default"/>
+      </w:rPr>
+    </w:lvl>
+    <w:lvl w:ilvl="1" w:tplc="04090019" w:tentative="1">
+      <w:start w:val="1"/>
+      <w:numFmt w:val="lowerLetter"/>
+      <w:lvlText w:val="%2."/>
+      <w:lvlJc w:val="left"/>
+      <w:pPr>
+        <w:ind w:left="1800" w:hanging="360"/>
+      </w:pPr>
+    </w:lvl>
+    <w:lvl w:ilvl="2" w:tplc="0409001B" w:tentative="1">
+      <w:start w:val="1"/>
+      <w:numFmt w:val="lowerRoman"/>
+      <w:lvlText w:val="%3."/>
+      <w:lvlJc w:val="right"/>
+      <w:pPr>
+        <w:ind w:left="2520" w:hanging="180"/>
+      </w:pPr>
+    </w:lvl>
+    <w:lvl w:ilvl="3" w:tplc="0409000F" w:tentative="1">
+      <w:start w:val="1"/>
+      <w:numFmt w:val="decimal"/>
+      <w:lvlText w:val="%4."/>
+      <w:lvlJc w:val="left"/>
+      <w:pPr>
+        <w:ind w:left="3240" w:hanging="360"/>
+      </w:pPr>
+    </w:lvl>
+    <w:lvl w:ilvl="4" w:tplc="04090019" w:tentative="1">
+      <w:start w:val="1"/>
+      <w:numFmt w:val="lowerLetter"/>
+      <w:lvlText w:val="%5."/>
+      <w:lvlJc w:val="left"/>
+      <w:pPr>
+        <w:ind w:left="3960" w:hanging="360"/>
+      </w:pPr>
+    </w:lvl>
+    <w:lvl w:ilvl="5" w:tplc="0409001B" w:tentative="1">
+      <w:start w:val="1"/>
+      <w:numFmt w:val="lowerRoman"/>
+      <w:lvlText w:val="%6."/>
+      <w:lvlJc w:val="right"/>
+      <w:pPr>
+        <w:ind w:left="4680" w:hanging="180"/>
+      </w:pPr>
+    </w:lvl>
+    <w:lvl w:ilvl="6" w:tplc="0409000F" w:tentative="1">
+      <w:start w:val="1"/>
+      <w:numFmt w:val="decimal"/>
+      <w:lvlText w:val="%7."/>
+      <w:lvlJc w:val="left"/>
+      <w:pPr>
+        <w:ind w:left="5400" w:hanging="360"/>
+      </w:pPr>
+    </w:lvl>
+    <w:lvl w:ilvl="7" w:tplc="04090019" w:tentative="1">
+      <w:start w:val="1"/>
+      <w:numFmt w:val="lowerLetter"/>
+      <w:lvlText w:val="%8."/>
+      <w:lvlJc w:val="left"/>
+      <w:pPr>
+        <w:ind w:left="6120" w:hanging="360"/>
+      </w:pPr>
+    </w:lvl>
+    <w:lvl w:ilvl="8" w:tplc="0409001B" w:tentative="1">
+      <w:start w:val="1"/>
+      <w:numFmt w:val="lowerRoman"/>
+      <w:lvlText w:val="%9."/>
+      <w:lvlJc w:val="right"/>
+      <w:pPr>
+        <w:ind w:left="6840" w:hanging="180"/>
+      </w:pPr>
+    </w:lvl>
+  </w:abstractNum>
+  <w:abstractNum w:abstractNumId="2" w15:restartNumberingAfterBreak="0">
     <w:nsid w:val="3AA57EB3"/>
     <w:multiLevelType w:val="hybridMultilevel"/>
     <w:tmpl w:val="132A7C34"/>
@@ -1769,7 +2760,185 @@
       </w:pPr>
     </w:lvl>
   </w:abstractNum>
-  <w:abstractNum w:abstractNumId="2" w15:restartNumberingAfterBreak="0">
+  <w:abstractNum w:abstractNumId="3" w15:restartNumberingAfterBreak="0">
+    <w:nsid w:val="488C59F0"/>
+    <w:multiLevelType w:val="hybridMultilevel"/>
+    <w:tmpl w:val="F806CACC"/>
+    <w:lvl w:ilvl="0" w:tplc="2538197C">
+      <w:start w:val="1"/>
+      <w:numFmt w:val="lowerLetter"/>
+      <w:lvlText w:val="%1."/>
+      <w:lvlJc w:val="left"/>
+      <w:pPr>
+        <w:ind w:left="1080" w:hanging="360"/>
+      </w:pPr>
+      <w:rPr>
+        <w:rFonts w:hint="default"/>
+      </w:rPr>
+    </w:lvl>
+    <w:lvl w:ilvl="1" w:tplc="04090019" w:tentative="1">
+      <w:start w:val="1"/>
+      <w:numFmt w:val="lowerLetter"/>
+      <w:lvlText w:val="%2."/>
+      <w:lvlJc w:val="left"/>
+      <w:pPr>
+        <w:ind w:left="1800" w:hanging="360"/>
+      </w:pPr>
+    </w:lvl>
+    <w:lvl w:ilvl="2" w:tplc="0409001B" w:tentative="1">
+      <w:start w:val="1"/>
+      <w:numFmt w:val="lowerRoman"/>
+      <w:lvlText w:val="%3."/>
+      <w:lvlJc w:val="right"/>
+      <w:pPr>
+        <w:ind w:left="2520" w:hanging="180"/>
+      </w:pPr>
+    </w:lvl>
+    <w:lvl w:ilvl="3" w:tplc="0409000F" w:tentative="1">
+      <w:start w:val="1"/>
+      <w:numFmt w:val="decimal"/>
+      <w:lvlText w:val="%4."/>
+      <w:lvlJc w:val="left"/>
+      <w:pPr>
+        <w:ind w:left="3240" w:hanging="360"/>
+      </w:pPr>
+    </w:lvl>
+    <w:lvl w:ilvl="4" w:tplc="04090019" w:tentative="1">
+      <w:start w:val="1"/>
+      <w:numFmt w:val="lowerLetter"/>
+      <w:lvlText w:val="%5."/>
+      <w:lvlJc w:val="left"/>
+      <w:pPr>
+        <w:ind w:left="3960" w:hanging="360"/>
+      </w:pPr>
+    </w:lvl>
+    <w:lvl w:ilvl="5" w:tplc="0409001B" w:tentative="1">
+      <w:start w:val="1"/>
+      <w:numFmt w:val="lowerRoman"/>
+      <w:lvlText w:val="%6."/>
+      <w:lvlJc w:val="right"/>
+      <w:pPr>
+        <w:ind w:left="4680" w:hanging="180"/>
+      </w:pPr>
+    </w:lvl>
+    <w:lvl w:ilvl="6" w:tplc="0409000F" w:tentative="1">
+      <w:start w:val="1"/>
+      <w:numFmt w:val="decimal"/>
+      <w:lvlText w:val="%7."/>
+      <w:lvlJc w:val="left"/>
+      <w:pPr>
+        <w:ind w:left="5400" w:hanging="360"/>
+      </w:pPr>
+    </w:lvl>
+    <w:lvl w:ilvl="7" w:tplc="04090019" w:tentative="1">
+      <w:start w:val="1"/>
+      <w:numFmt w:val="lowerLetter"/>
+      <w:lvlText w:val="%8."/>
+      <w:lvlJc w:val="left"/>
+      <w:pPr>
+        <w:ind w:left="6120" w:hanging="360"/>
+      </w:pPr>
+    </w:lvl>
+    <w:lvl w:ilvl="8" w:tplc="0409001B" w:tentative="1">
+      <w:start w:val="1"/>
+      <w:numFmt w:val="lowerRoman"/>
+      <w:lvlText w:val="%9."/>
+      <w:lvlJc w:val="right"/>
+      <w:pPr>
+        <w:ind w:left="6840" w:hanging="180"/>
+      </w:pPr>
+    </w:lvl>
+  </w:abstractNum>
+  <w:abstractNum w:abstractNumId="4" w15:restartNumberingAfterBreak="0">
+    <w:nsid w:val="7C3A07EA"/>
+    <w:multiLevelType w:val="hybridMultilevel"/>
+    <w:tmpl w:val="B9081E96"/>
+    <w:lvl w:ilvl="0" w:tplc="04090019">
+      <w:start w:val="1"/>
+      <w:numFmt w:val="lowerLetter"/>
+      <w:lvlText w:val="%1."/>
+      <w:lvlJc w:val="left"/>
+      <w:pPr>
+        <w:ind w:left="720" w:hanging="360"/>
+      </w:pPr>
+      <w:rPr>
+        <w:rFonts w:hint="default"/>
+      </w:rPr>
+    </w:lvl>
+    <w:lvl w:ilvl="1" w:tplc="04090019" w:tentative="1">
+      <w:start w:val="1"/>
+      <w:numFmt w:val="lowerLetter"/>
+      <w:lvlText w:val="%2."/>
+      <w:lvlJc w:val="left"/>
+      <w:pPr>
+        <w:ind w:left="1440" w:hanging="360"/>
+      </w:pPr>
+    </w:lvl>
+    <w:lvl w:ilvl="2" w:tplc="0409001B" w:tentative="1">
+      <w:start w:val="1"/>
+      <w:numFmt w:val="lowerRoman"/>
+      <w:lvlText w:val="%3."/>
+      <w:lvlJc w:val="right"/>
+      <w:pPr>
+        <w:ind w:left="2160" w:hanging="180"/>
+      </w:pPr>
+    </w:lvl>
+    <w:lvl w:ilvl="3" w:tplc="0409000F" w:tentative="1">
+      <w:start w:val="1"/>
+      <w:numFmt w:val="decimal"/>
+      <w:lvlText w:val="%4."/>
+      <w:lvlJc w:val="left"/>
+      <w:pPr>
+        <w:ind w:left="2880" w:hanging="360"/>
+      </w:pPr>
+    </w:lvl>
+    <w:lvl w:ilvl="4" w:tplc="04090019" w:tentative="1">
+      <w:start w:val="1"/>
+      <w:numFmt w:val="lowerLetter"/>
+      <w:lvlText w:val="%5."/>
+      <w:lvlJc w:val="left"/>
+      <w:pPr>
+        <w:ind w:left="3600" w:hanging="360"/>
+      </w:pPr>
+    </w:lvl>
+    <w:lvl w:ilvl="5" w:tplc="0409001B" w:tentative="1">
+      <w:start w:val="1"/>
+      <w:numFmt w:val="lowerRoman"/>
+      <w:lvlText w:val="%6."/>
+      <w:lvlJc w:val="right"/>
+      <w:pPr>
+        <w:ind w:left="4320" w:hanging="180"/>
+      </w:pPr>
+    </w:lvl>
+    <w:lvl w:ilvl="6" w:tplc="0409000F" w:tentative="1">
+      <w:start w:val="1"/>
+      <w:numFmt w:val="decimal"/>
+      <w:lvlText w:val="%7."/>
+      <w:lvlJc w:val="left"/>
+      <w:pPr>
+        <w:ind w:left="5040" w:hanging="360"/>
+      </w:pPr>
+    </w:lvl>
+    <w:lvl w:ilvl="7" w:tplc="04090019" w:tentative="1">
+      <w:start w:val="1"/>
+      <w:numFmt w:val="lowerLetter"/>
+      <w:lvlText w:val="%8."/>
+      <w:lvlJc w:val="left"/>
+      <w:pPr>
+        <w:ind w:left="5760" w:hanging="360"/>
+      </w:pPr>
+    </w:lvl>
+    <w:lvl w:ilvl="8" w:tplc="0409001B" w:tentative="1">
+      <w:start w:val="1"/>
+      <w:numFmt w:val="lowerRoman"/>
+      <w:lvlText w:val="%9."/>
+      <w:lvlJc w:val="right"/>
+      <w:pPr>
+        <w:ind w:left="6480" w:hanging="180"/>
+      </w:pPr>
+    </w:lvl>
+  </w:abstractNum>
+  <w:abstractNum w:abstractNumId="5" w15:restartNumberingAfterBreak="0">
     <w:nsid w:val="7DB31EDA"/>
     <w:multiLevelType w:val="hybridMultilevel"/>
     <w:tmpl w:val="F10E43F2"/>
@@ -1862,10 +3031,19 @@
     <w:abstractNumId w:val="0"/>
   </w:num>
   <w:num w:numId="2">
-    <w:abstractNumId w:val="1"/>
+    <w:abstractNumId w:val="2"/>
   </w:num>
   <w:num w:numId="3">
-    <w:abstractNumId w:val="2"/>
+    <w:abstractNumId w:val="5"/>
+  </w:num>
+  <w:num w:numId="4">
+    <w:abstractNumId w:val="4"/>
+  </w:num>
+  <w:num w:numId="5">
+    <w:abstractNumId w:val="3"/>
+  </w:num>
+  <w:num w:numId="6">
+    <w:abstractNumId w:val="1"/>
   </w:num>
 </w:numbering>
 </file>

</xml_diff>